<commit_message>
delete unwanted .docx file and update project…revised.docx file
</commit_message>
<xml_diff>
--- a/doc/Project Specification and Design Revised.docx
+++ b/doc/Project Specification and Design Revised.docx
@@ -1,6 +1,6 @@
 
 <file path=word/document.xml><?xml version="1.0" encoding="utf-8"?>
-<w:document xmlns:wpc="http://schemas.microsoft.com/office/word/2010/wordprocessingCanvas" xmlns:cx="http://schemas.microsoft.com/office/drawing/2014/chartex" xmlns:cx1="http://schemas.microsoft.com/office/drawing/2015/9/8/chartex" xmlns:mc="http://schemas.openxmlformats.org/markup-compatibility/2006" xmlns:o="urn:schemas-microsoft-com:office:office" xmlns:r="http://schemas.openxmlformats.org/officeDocument/2006/relationships" xmlns:m="http://schemas.openxmlformats.org/officeDocument/2006/math" xmlns:v="urn:schemas-microsoft-com:vml" xmlns:wp14="http://schemas.microsoft.com/office/word/2010/wordprocessingDrawing" xmlns:wp="http://schemas.openxmlformats.org/drawingml/2006/wordprocessingDrawing" xmlns:w10="urn:schemas-microsoft-com:office:word" xmlns:w="http://schemas.openxmlformats.org/wordprocessingml/2006/main" xmlns:w14="http://schemas.microsoft.com/office/word/2010/wordml" xmlns:w15="http://schemas.microsoft.com/office/word/2012/wordml" xmlns:w16se="http://schemas.microsoft.com/office/word/2015/wordml/symex" xmlns:wpg="http://schemas.microsoft.com/office/word/2010/wordprocessingGroup" xmlns:wpi="http://schemas.microsoft.com/office/word/2010/wordprocessingInk" xmlns:wne="http://schemas.microsoft.com/office/word/2006/wordml" xmlns:wps="http://schemas.microsoft.com/office/word/2010/wordprocessingShape" mc:Ignorable="w14 w15 w16se wp14">
+<w:document xmlns:wpc="http://schemas.microsoft.com/office/word/2010/wordprocessingCanvas" xmlns:mo="http://schemas.microsoft.com/office/mac/office/2008/main" xmlns:mc="http://schemas.openxmlformats.org/markup-compatibility/2006" xmlns:mv="urn:schemas-microsoft-com:mac:vml" xmlns:o="urn:schemas-microsoft-com:office:office" xmlns:r="http://schemas.openxmlformats.org/officeDocument/2006/relationships" xmlns:m="http://schemas.openxmlformats.org/officeDocument/2006/math" xmlns:v="urn:schemas-microsoft-com:vml" xmlns:wp14="http://schemas.microsoft.com/office/word/2010/wordprocessingDrawing" xmlns:wp="http://schemas.openxmlformats.org/drawingml/2006/wordprocessingDrawing" xmlns:w10="urn:schemas-microsoft-com:office:word" xmlns:w="http://schemas.openxmlformats.org/wordprocessingml/2006/main" xmlns:w14="http://schemas.microsoft.com/office/word/2010/wordml" xmlns:w15="http://schemas.microsoft.com/office/word/2012/wordml" xmlns:wpg="http://schemas.microsoft.com/office/word/2010/wordprocessingGroup" xmlns:wpi="http://schemas.microsoft.com/office/word/2010/wordprocessingInk" xmlns:wne="http://schemas.microsoft.com/office/word/2006/wordml" xmlns:wps="http://schemas.microsoft.com/office/word/2010/wordprocessingShape" mc:Ignorable="w14 w15 wp14">
   <w:body>
     <w:p>
       <w:pPr>
@@ -1425,6 +1425,280 @@
         </w:rPr>
         <w:lastRenderedPageBreak/>
         <w:t>UML Class Diagram</w:t>
+      </w:r>
+    </w:p>
+    <w:p>
+      <w:pPr>
+        <w:rPr>
+          <w:rFonts w:ascii="Times New Roman" w:hAnsi="Times New Roman" w:cs="Times New Roman"/>
+          <w:sz w:val="24"/>
+          <w:szCs w:val="24"/>
+        </w:rPr>
+      </w:pPr>
+      <w:r>
+        <w:rPr>
+          <w:rFonts w:ascii="Times New Roman" w:hAnsi="Times New Roman" w:cs="Times New Roman"/>
+          <w:sz w:val="24"/>
+          <w:szCs w:val="24"/>
+        </w:rPr>
+        <w:br w:type="page"/>
+      </w:r>
+    </w:p>
+    <w:p>
+      <w:pPr>
+        <w:pStyle w:val="Title"/>
+        <w:spacing w:line="480" w:lineRule="auto"/>
+        <w:rPr>
+          <w:rFonts w:ascii="Times New Roman" w:hAnsi="Times New Roman" w:cs="Times New Roman"/>
+          <w:b/>
+          <w:sz w:val="28"/>
+          <w:szCs w:val="28"/>
+        </w:rPr>
+      </w:pPr>
+      <w:r>
+        <w:rPr>
+          <w:rFonts w:ascii="Times New Roman" w:hAnsi="Times New Roman" w:cs="Times New Roman"/>
+          <w:b/>
+          <w:sz w:val="28"/>
+          <w:szCs w:val="28"/>
+        </w:rPr>
+        <w:lastRenderedPageBreak/>
+        <w:t>OOAD – Architectural Design</w:t>
+      </w:r>
+    </w:p>
+    <w:p>
+      <w:pPr>
+        <w:pStyle w:val="Title"/>
+        <w:spacing w:line="480" w:lineRule="auto"/>
+        <w:rPr>
+          <w:rFonts w:ascii="Times New Roman" w:hAnsi="Times New Roman" w:cs="Times New Roman"/>
+          <w:b/>
+          <w:sz w:val="26"/>
+          <w:szCs w:val="26"/>
+        </w:rPr>
+      </w:pPr>
+      <w:r>
+        <w:rPr>
+          <w:rFonts w:ascii="Times New Roman" w:hAnsi="Times New Roman" w:cs="Times New Roman"/>
+          <w:b/>
+          <w:sz w:val="26"/>
+          <w:szCs w:val="26"/>
+        </w:rPr>
+        <w:t>Type of System</w:t>
+      </w:r>
+    </w:p>
+    <w:p>
+      <w:pPr>
+        <w:spacing w:line="480" w:lineRule="auto"/>
+        <w:contextualSpacing/>
+        <w:rPr>
+          <w:rFonts w:ascii="Times New Roman" w:hAnsi="Times New Roman" w:cs="Times New Roman"/>
+          <w:sz w:val="24"/>
+          <w:szCs w:val="24"/>
+        </w:rPr>
+      </w:pPr>
+      <w:r>
+        <w:rPr>
+          <w:rFonts w:ascii="Times New Roman" w:hAnsi="Times New Roman" w:cs="Times New Roman"/>
+          <w:b/>
+          <w:sz w:val="24"/>
+          <w:szCs w:val="24"/>
+        </w:rPr>
+        <w:tab/>
+      </w:r>
+      <w:r>
+        <w:rPr>
+          <w:rFonts w:ascii="Times New Roman" w:hAnsi="Times New Roman" w:cs="Times New Roman"/>
+          <w:sz w:val="24"/>
+          <w:szCs w:val="24"/>
+        </w:rPr>
+        <w:t xml:space="preserve">Ophelia’s Oasis in the </w:t>
+      </w:r>
+      <w:proofErr w:type="spellStart"/>
+      <w:r>
+        <w:rPr>
+          <w:rFonts w:ascii="Times New Roman" w:hAnsi="Times New Roman" w:cs="Times New Roman"/>
+          <w:sz w:val="24"/>
+          <w:szCs w:val="24"/>
+        </w:rPr>
+        <w:t>Amlet</w:t>
+      </w:r>
+      <w:proofErr w:type="spellEnd"/>
+      <w:r>
+        <w:rPr>
+          <w:rFonts w:ascii="Times New Roman" w:hAnsi="Times New Roman" w:cs="Times New Roman"/>
+          <w:sz w:val="24"/>
+          <w:szCs w:val="24"/>
+        </w:rPr>
+        <w:t xml:space="preserve"> desert hotel will use an </w:t>
+      </w:r>
+      <w:r>
+        <w:rPr>
+          <w:rFonts w:ascii="Times New Roman" w:hAnsi="Times New Roman" w:cs="Times New Roman"/>
+          <w:i/>
+          <w:sz w:val="24"/>
+          <w:szCs w:val="24"/>
+        </w:rPr>
+        <w:t>interactive</w:t>
+      </w:r>
+      <w:r>
+        <w:rPr>
+          <w:rFonts w:ascii="Times New Roman" w:hAnsi="Times New Roman" w:cs="Times New Roman"/>
+          <w:sz w:val="24"/>
+          <w:szCs w:val="24"/>
+        </w:rPr>
+        <w:t xml:space="preserve"> Hotel Management System (HMS) to meet all of the functional requirements outlined by the client.  The interactive system is a fitting choice for this application, since it allows the actor to carry out a business process which consists of a relatively fixed sequence of actor requests and system responses.  The interactive system is also a fitting choice, because it is relatively simple to design and implement, and is easily applied to client-server relationships.</w:t>
+      </w:r>
+    </w:p>
+    <w:p>
+      <w:pPr>
+        <w:pStyle w:val="Title"/>
+        <w:spacing w:line="480" w:lineRule="auto"/>
+        <w:rPr>
+          <w:rFonts w:ascii="Times New Roman" w:hAnsi="Times New Roman" w:cs="Times New Roman"/>
+          <w:b/>
+          <w:sz w:val="26"/>
+          <w:szCs w:val="26"/>
+        </w:rPr>
+      </w:pPr>
+      <w:r>
+        <w:rPr>
+          <w:rFonts w:ascii="Times New Roman" w:hAnsi="Times New Roman" w:cs="Times New Roman"/>
+          <w:b/>
+          <w:sz w:val="26"/>
+          <w:szCs w:val="26"/>
+        </w:rPr>
+        <w:t>Architectural Style</w:t>
+      </w:r>
+    </w:p>
+    <w:p>
+      <w:pPr>
+        <w:spacing w:line="480" w:lineRule="auto"/>
+        <w:contextualSpacing/>
+        <w:rPr>
+          <w:rFonts w:ascii="Times New Roman" w:hAnsi="Times New Roman" w:cs="Times New Roman"/>
+          <w:sz w:val="24"/>
+          <w:szCs w:val="24"/>
+        </w:rPr>
+      </w:pPr>
+      <w:r>
+        <w:rPr>
+          <w:rFonts w:ascii="Times New Roman" w:hAnsi="Times New Roman" w:cs="Times New Roman"/>
+          <w:b/>
+          <w:sz w:val="24"/>
+          <w:szCs w:val="24"/>
+        </w:rPr>
+        <w:tab/>
+      </w:r>
+      <w:r>
+        <w:rPr>
+          <w:rFonts w:ascii="Times New Roman" w:hAnsi="Times New Roman" w:cs="Times New Roman"/>
+          <w:sz w:val="24"/>
+          <w:szCs w:val="24"/>
+        </w:rPr>
+        <w:t xml:space="preserve">Ophelia’s Oasis in the </w:t>
+      </w:r>
+      <w:proofErr w:type="spellStart"/>
+      <w:r>
+        <w:rPr>
+          <w:rFonts w:ascii="Times New Roman" w:hAnsi="Times New Roman" w:cs="Times New Roman"/>
+          <w:sz w:val="24"/>
+          <w:szCs w:val="24"/>
+        </w:rPr>
+        <w:t>Amlet</w:t>
+      </w:r>
+      <w:proofErr w:type="spellEnd"/>
+      <w:r>
+        <w:rPr>
+          <w:rFonts w:ascii="Times New Roman" w:hAnsi="Times New Roman" w:cs="Times New Roman"/>
+          <w:sz w:val="24"/>
+          <w:szCs w:val="24"/>
+        </w:rPr>
+        <w:t xml:space="preserve"> desert hotel will use a </w:t>
+      </w:r>
+      <w:r>
+        <w:rPr>
+          <w:rFonts w:ascii="Times New Roman" w:hAnsi="Times New Roman" w:cs="Times New Roman"/>
+          <w:i/>
+          <w:sz w:val="24"/>
+          <w:szCs w:val="24"/>
+        </w:rPr>
+        <w:t xml:space="preserve">main program and subroutines </w:t>
+      </w:r>
+      <w:r>
+        <w:rPr>
+          <w:rFonts w:ascii="Times New Roman" w:hAnsi="Times New Roman" w:cs="Times New Roman"/>
+          <w:sz w:val="24"/>
+          <w:szCs w:val="24"/>
+        </w:rPr>
+        <w:t>architectural style to implement its Hotel Management System which will look much like the one below.</w:t>
+      </w:r>
+    </w:p>
+    <w:p>
+      <w:pPr>
+        <w:spacing w:line="480" w:lineRule="auto"/>
+        <w:contextualSpacing/>
+        <w:rPr>
+          <w:rFonts w:ascii="Times New Roman" w:hAnsi="Times New Roman" w:cs="Times New Roman"/>
+          <w:sz w:val="24"/>
+          <w:szCs w:val="24"/>
+        </w:rPr>
+      </w:pPr>
+      <w:r>
+        <w:rPr>
+          <w:rFonts w:ascii="Times New Roman" w:hAnsi="Times New Roman" w:cs="Times New Roman"/>
+          <w:noProof/>
+          <w:sz w:val="24"/>
+          <w:szCs w:val="24"/>
+        </w:rPr>
+        <w:drawing>
+          <wp:inline distT="0" distB="0" distL="0" distR="0" wp14:anchorId="0D360217" wp14:editId="6BFADD22">
+            <wp:extent cx="6109335" cy="2966977"/>
+            <wp:effectExtent l="0" t="0" r="12065" b="5080"/>
+            <wp:docPr id="1" name="Picture 1"/>
+            <wp:cNvGraphicFramePr>
+              <a:graphicFrameLocks xmlns:a="http://schemas.openxmlformats.org/drawingml/2006/main" noChangeAspect="1"/>
+            </wp:cNvGraphicFramePr>
+            <a:graphic xmlns:a="http://schemas.openxmlformats.org/drawingml/2006/main">
+              <a:graphicData uri="http://schemas.openxmlformats.org/drawingml/2006/picture">
+                <pic:pic xmlns:pic="http://schemas.openxmlformats.org/drawingml/2006/picture">
+                  <pic:nvPicPr>
+                    <pic:cNvPr id="1" name="Architecture.png"/>
+                    <pic:cNvPicPr/>
+                  </pic:nvPicPr>
+                  <pic:blipFill rotWithShape="1">
+                    <a:blip r:embed="rId5">
+                      <a:extLst>
+                        <a:ext uri="{28A0092B-C50C-407E-A947-70E740481C1C}">
+                          <a14:useLocalDpi xmlns:a14="http://schemas.microsoft.com/office/drawing/2010/main" val="0"/>
+                        </a:ext>
+                      </a:extLst>
+                    </a:blip>
+                    <a:srcRect l="4952" r="21203" b="28275"/>
+                    <a:stretch/>
+                  </pic:blipFill>
+                  <pic:spPr bwMode="auto">
+                    <a:xfrm>
+                      <a:off x="0" y="0"/>
+                      <a:ext cx="6133309" cy="2978620"/>
+                    </a:xfrm>
+                    <a:prstGeom prst="rect">
+                      <a:avLst/>
+                    </a:prstGeom>
+                    <a:ln>
+                      <a:noFill/>
+                    </a:ln>
+                    <a:extLst>
+                      <a:ext uri="{53640926-AAD7-44D8-BBD7-CCE9431645EC}">
+                        <a14:shadowObscured xmlns:a14="http://schemas.microsoft.com/office/drawing/2010/main"/>
+                      </a:ext>
+                    </a:extLst>
+                  </pic:spPr>
+                </pic:pic>
+              </a:graphicData>
+            </a:graphic>
+          </wp:inline>
+        </w:drawing>
       </w:r>
     </w:p>
     <w:p>
@@ -1449,8 +1723,8 @@
 </file>
 
 <file path=word/numbering.xml><?xml version="1.0" encoding="utf-8"?>
-<w:numbering xmlns:wpc="http://schemas.microsoft.com/office/word/2010/wordprocessingCanvas" xmlns:cx="http://schemas.microsoft.com/office/drawing/2014/chartex" xmlns:cx1="http://schemas.microsoft.com/office/drawing/2015/9/8/chartex" xmlns:mc="http://schemas.openxmlformats.org/markup-compatibility/2006" xmlns:o="urn:schemas-microsoft-com:office:office" xmlns:r="http://schemas.openxmlformats.org/officeDocument/2006/relationships" xmlns:m="http://schemas.openxmlformats.org/officeDocument/2006/math" xmlns:v="urn:schemas-microsoft-com:vml" xmlns:wp14="http://schemas.microsoft.com/office/word/2010/wordprocessingDrawing" xmlns:wp="http://schemas.openxmlformats.org/drawingml/2006/wordprocessingDrawing" xmlns:w10="urn:schemas-microsoft-com:office:word" xmlns:w="http://schemas.openxmlformats.org/wordprocessingml/2006/main" xmlns:w14="http://schemas.microsoft.com/office/word/2010/wordml" xmlns:w15="http://schemas.microsoft.com/office/word/2012/wordml" xmlns:w16se="http://schemas.microsoft.com/office/word/2015/wordml/symex" xmlns:wpg="http://schemas.microsoft.com/office/word/2010/wordprocessingGroup" xmlns:wpi="http://schemas.microsoft.com/office/word/2010/wordprocessingInk" xmlns:wne="http://schemas.microsoft.com/office/word/2006/wordml" xmlns:wps="http://schemas.microsoft.com/office/word/2010/wordprocessingShape" mc:Ignorable="w14 w15 w16se wp14">
-  <w:abstractNum w:abstractNumId="0" w15:restartNumberingAfterBreak="0">
+<w:numbering xmlns:wpc="http://schemas.microsoft.com/office/word/2010/wordprocessingCanvas" xmlns:mo="http://schemas.microsoft.com/office/mac/office/2008/main" xmlns:mc="http://schemas.openxmlformats.org/markup-compatibility/2006" xmlns:mv="urn:schemas-microsoft-com:mac:vml" xmlns:o="urn:schemas-microsoft-com:office:office" xmlns:r="http://schemas.openxmlformats.org/officeDocument/2006/relationships" xmlns:m="http://schemas.openxmlformats.org/officeDocument/2006/math" xmlns:v="urn:schemas-microsoft-com:vml" xmlns:wp14="http://schemas.microsoft.com/office/word/2010/wordprocessingDrawing" xmlns:wp="http://schemas.openxmlformats.org/drawingml/2006/wordprocessingDrawing" xmlns:w10="urn:schemas-microsoft-com:office:word" xmlns:w="http://schemas.openxmlformats.org/wordprocessingml/2006/main" xmlns:w14="http://schemas.microsoft.com/office/word/2010/wordml" xmlns:w15="http://schemas.microsoft.com/office/word/2012/wordml" xmlns:wpg="http://schemas.microsoft.com/office/word/2010/wordprocessingGroup" xmlns:wpi="http://schemas.microsoft.com/office/word/2010/wordprocessingInk" xmlns:wne="http://schemas.microsoft.com/office/word/2006/wordml" xmlns:wps="http://schemas.microsoft.com/office/word/2010/wordprocessingShape" mc:Ignorable="w14 w15 wp14">
+  <w:abstractNum w:abstractNumId="0">
     <w:nsid w:val="01C45E1D"/>
     <w:multiLevelType w:val="hybridMultilevel"/>
     <w:tmpl w:val="AE56BD30"/>
@@ -1536,7 +1810,7 @@
       </w:pPr>
     </w:lvl>
   </w:abstractNum>
-  <w:abstractNum w:abstractNumId="1" w15:restartNumberingAfterBreak="0">
+  <w:abstractNum w:abstractNumId="1">
     <w:nsid w:val="031F6EAB"/>
     <w:multiLevelType w:val="hybridMultilevel"/>
     <w:tmpl w:val="E474D2A6"/>
@@ -1622,7 +1896,7 @@
       </w:pPr>
     </w:lvl>
   </w:abstractNum>
-  <w:abstractNum w:abstractNumId="2" w15:restartNumberingAfterBreak="0">
+  <w:abstractNum w:abstractNumId="2">
     <w:nsid w:val="089C081B"/>
     <w:multiLevelType w:val="hybridMultilevel"/>
     <w:tmpl w:val="079A2094"/>
@@ -1711,7 +1985,7 @@
       </w:pPr>
     </w:lvl>
   </w:abstractNum>
-  <w:abstractNum w:abstractNumId="3" w15:restartNumberingAfterBreak="0">
+  <w:abstractNum w:abstractNumId="3">
     <w:nsid w:val="0D9B2CB3"/>
     <w:multiLevelType w:val="hybridMultilevel"/>
     <w:tmpl w:val="2B7C7ADA"/>
@@ -1824,7 +2098,7 @@
       </w:rPr>
     </w:lvl>
   </w:abstractNum>
-  <w:abstractNum w:abstractNumId="4" w15:restartNumberingAfterBreak="0">
+  <w:abstractNum w:abstractNumId="4">
     <w:nsid w:val="24EF19D0"/>
     <w:multiLevelType w:val="hybridMultilevel"/>
     <w:tmpl w:val="02364FFE"/>
@@ -1910,7 +2184,7 @@
       </w:pPr>
     </w:lvl>
   </w:abstractNum>
-  <w:abstractNum w:abstractNumId="5" w15:restartNumberingAfterBreak="0">
+  <w:abstractNum w:abstractNumId="5">
     <w:nsid w:val="27AB182A"/>
     <w:multiLevelType w:val="hybridMultilevel"/>
     <w:tmpl w:val="4F48F8AC"/>
@@ -1996,7 +2270,7 @@
       </w:pPr>
     </w:lvl>
   </w:abstractNum>
-  <w:abstractNum w:abstractNumId="6" w15:restartNumberingAfterBreak="0">
+  <w:abstractNum w:abstractNumId="6">
     <w:nsid w:val="28B56A56"/>
     <w:multiLevelType w:val="hybridMultilevel"/>
     <w:tmpl w:val="5C5EDCBA"/>
@@ -2082,7 +2356,7 @@
       </w:pPr>
     </w:lvl>
   </w:abstractNum>
-  <w:abstractNum w:abstractNumId="7" w15:restartNumberingAfterBreak="0">
+  <w:abstractNum w:abstractNumId="7">
     <w:nsid w:val="332C5D2A"/>
     <w:multiLevelType w:val="hybridMultilevel"/>
     <w:tmpl w:val="AB40307A"/>
@@ -2168,7 +2442,7 @@
       </w:pPr>
     </w:lvl>
   </w:abstractNum>
-  <w:abstractNum w:abstractNumId="8" w15:restartNumberingAfterBreak="0">
+  <w:abstractNum w:abstractNumId="8">
     <w:nsid w:val="36A04B53"/>
     <w:multiLevelType w:val="hybridMultilevel"/>
     <w:tmpl w:val="D958B494"/>
@@ -2281,7 +2555,7 @@
       </w:rPr>
     </w:lvl>
   </w:abstractNum>
-  <w:abstractNum w:abstractNumId="9" w15:restartNumberingAfterBreak="0">
+  <w:abstractNum w:abstractNumId="9">
     <w:nsid w:val="371F4F11"/>
     <w:multiLevelType w:val="hybridMultilevel"/>
     <w:tmpl w:val="E93C2AC4"/>
@@ -2367,7 +2641,7 @@
       </w:pPr>
     </w:lvl>
   </w:abstractNum>
-  <w:abstractNum w:abstractNumId="10" w15:restartNumberingAfterBreak="0">
+  <w:abstractNum w:abstractNumId="10">
     <w:nsid w:val="41FA631D"/>
     <w:multiLevelType w:val="hybridMultilevel"/>
     <w:tmpl w:val="DACE8AF6"/>
@@ -2456,7 +2730,7 @@
       </w:pPr>
     </w:lvl>
   </w:abstractNum>
-  <w:abstractNum w:abstractNumId="11" w15:restartNumberingAfterBreak="0">
+  <w:abstractNum w:abstractNumId="11">
     <w:nsid w:val="4E0E41B9"/>
     <w:multiLevelType w:val="hybridMultilevel"/>
     <w:tmpl w:val="197400C2"/>
@@ -2542,7 +2816,7 @@
       </w:pPr>
     </w:lvl>
   </w:abstractNum>
-  <w:abstractNum w:abstractNumId="12" w15:restartNumberingAfterBreak="0">
+  <w:abstractNum w:abstractNumId="12">
     <w:nsid w:val="4F2220A1"/>
     <w:multiLevelType w:val="hybridMultilevel"/>
     <w:tmpl w:val="0BF29CB0"/>
@@ -2631,7 +2905,7 @@
       </w:pPr>
     </w:lvl>
   </w:abstractNum>
-  <w:abstractNum w:abstractNumId="13" w15:restartNumberingAfterBreak="0">
+  <w:abstractNum w:abstractNumId="13">
     <w:nsid w:val="556C490D"/>
     <w:multiLevelType w:val="hybridMultilevel"/>
     <w:tmpl w:val="7166DE68"/>
@@ -2717,7 +2991,7 @@
       </w:pPr>
     </w:lvl>
   </w:abstractNum>
-  <w:abstractNum w:abstractNumId="14" w15:restartNumberingAfterBreak="0">
+  <w:abstractNum w:abstractNumId="14">
     <w:nsid w:val="596700FB"/>
     <w:multiLevelType w:val="hybridMultilevel"/>
     <w:tmpl w:val="89481ADC"/>
@@ -2803,7 +3077,7 @@
       </w:pPr>
     </w:lvl>
   </w:abstractNum>
-  <w:abstractNum w:abstractNumId="15" w15:restartNumberingAfterBreak="0">
+  <w:abstractNum w:abstractNumId="15">
     <w:nsid w:val="5AA70731"/>
     <w:multiLevelType w:val="hybridMultilevel"/>
     <w:tmpl w:val="77EAD4F0"/>
@@ -2892,7 +3166,7 @@
       </w:pPr>
     </w:lvl>
   </w:abstractNum>
-  <w:abstractNum w:abstractNumId="16" w15:restartNumberingAfterBreak="0">
+  <w:abstractNum w:abstractNumId="16">
     <w:nsid w:val="6F986ED2"/>
     <w:multiLevelType w:val="hybridMultilevel"/>
     <w:tmpl w:val="6FB4E6B2"/>
@@ -2978,7 +3252,7 @@
       </w:pPr>
     </w:lvl>
   </w:abstractNum>
-  <w:abstractNum w:abstractNumId="17" w15:restartNumberingAfterBreak="0">
+  <w:abstractNum w:abstractNumId="17">
     <w:nsid w:val="76823BB4"/>
     <w:multiLevelType w:val="hybridMultilevel"/>
     <w:tmpl w:val="67F6E668"/>
@@ -3064,7 +3338,7 @@
       </w:pPr>
     </w:lvl>
   </w:abstractNum>
-  <w:abstractNum w:abstractNumId="18" w15:restartNumberingAfterBreak="0">
+  <w:abstractNum w:abstractNumId="18">
     <w:nsid w:val="7B425A68"/>
     <w:multiLevelType w:val="multilevel"/>
     <w:tmpl w:val="DE96CA62"/>
@@ -3276,7 +3550,7 @@
 </file>
 
 <file path=word/styles.xml><?xml version="1.0" encoding="utf-8"?>
-<w:styles xmlns:mc="http://schemas.openxmlformats.org/markup-compatibility/2006" xmlns:r="http://schemas.openxmlformats.org/officeDocument/2006/relationships" xmlns:w="http://schemas.openxmlformats.org/wordprocessingml/2006/main" xmlns:w14="http://schemas.microsoft.com/office/word/2010/wordml" xmlns:w15="http://schemas.microsoft.com/office/word/2012/wordml" xmlns:w16se="http://schemas.microsoft.com/office/word/2015/wordml/symex" mc:Ignorable="w14 w15 w16se">
+<w:styles xmlns:mc="http://schemas.openxmlformats.org/markup-compatibility/2006" xmlns:r="http://schemas.openxmlformats.org/officeDocument/2006/relationships" xmlns:w="http://schemas.openxmlformats.org/wordprocessingml/2006/main" xmlns:w14="http://schemas.microsoft.com/office/word/2010/wordml" xmlns:w15="http://schemas.microsoft.com/office/word/2012/wordml" mc:Ignorable="w14 w15">
   <w:docDefaults>
     <w:rPrDefault>
       <w:rPr>
@@ -3292,7 +3566,7 @@
       </w:pPr>
     </w:pPrDefault>
   </w:docDefaults>
-  <w:latentStyles w:defLockedState="0" w:defUIPriority="99" w:defSemiHidden="0" w:defUnhideWhenUsed="0" w:defQFormat="0" w:count="371">
+  <w:latentStyles w:defLockedState="0" w:defUIPriority="99" w:defSemiHidden="0" w:defUnhideWhenUsed="0" w:defQFormat="0" w:count="382">
     <w:lsdException w:name="Normal" w:uiPriority="0" w:qFormat="1"/>
     <w:lsdException w:name="heading 1" w:uiPriority="9" w:qFormat="1"/>
     <w:lsdException w:name="heading 2" w:semiHidden="1" w:uiPriority="9" w:unhideWhenUsed="1" w:qFormat="1"/>
@@ -3398,7 +3672,6 @@
     <w:lsdException w:name="HTML Sample" w:semiHidden="1" w:unhideWhenUsed="1"/>
     <w:lsdException w:name="HTML Typewriter" w:semiHidden="1" w:unhideWhenUsed="1"/>
     <w:lsdException w:name="HTML Variable" w:semiHidden="1" w:unhideWhenUsed="1"/>
-    <w:lsdException w:name="Normal Table" w:semiHidden="1" w:unhideWhenUsed="1"/>
     <w:lsdException w:name="annotation subject" w:semiHidden="1" w:unhideWhenUsed="1"/>
     <w:lsdException w:name="No List" w:semiHidden="1" w:unhideWhenUsed="1"/>
     <w:lsdException w:name="Outline List 1" w:semiHidden="1" w:unhideWhenUsed="1"/>
@@ -3444,11 +3717,9 @@
     <w:lsdException w:name="Table Subtle 1" w:semiHidden="1" w:unhideWhenUsed="1"/>
     <w:lsdException w:name="Table Subtle 2" w:semiHidden="1" w:unhideWhenUsed="1"/>
     <w:lsdException w:name="Table Web 1" w:semiHidden="1" w:unhideWhenUsed="1"/>
-    <w:lsdException w:name="Table Web 2" w:semiHidden="1" w:unhideWhenUsed="1"/>
     <w:lsdException w:name="Table Web 3" w:semiHidden="1" w:unhideWhenUsed="1"/>
     <w:lsdException w:name="Balloon Text" w:semiHidden="1" w:unhideWhenUsed="1"/>
     <w:lsdException w:name="Table Grid" w:uiPriority="39"/>
-    <w:lsdException w:name="Table Theme" w:semiHidden="1" w:unhideWhenUsed="1"/>
     <w:lsdException w:name="Placeholder Text" w:semiHidden="1"/>
     <w:lsdException w:name="No Spacing" w:uiPriority="1" w:qFormat="1"/>
     <w:lsdException w:name="Light Shading" w:uiPriority="60"/>
@@ -3664,6 +3935,8 @@
     <w:lsdException w:name="List Table 5 Dark Accent 6" w:uiPriority="50"/>
     <w:lsdException w:name="List Table 6 Colorful Accent 6" w:uiPriority="51"/>
     <w:lsdException w:name="List Table 7 Colorful Accent 6" w:uiPriority="52"/>
+    <w:lsdException w:name="Mention" w:semiHidden="1" w:unhideWhenUsed="1"/>
+    <w:lsdException w:name="Smart Hyperlink" w:semiHidden="1" w:unhideWhenUsed="1"/>
   </w:latentStyles>
   <w:style w:type="paragraph" w:default="1" w:styleId="Normal">
     <w:name w:val="Normal"/>

</xml_diff>

<commit_message>
added more documentation, completed 1 and 2
</commit_message>
<xml_diff>
--- a/doc/Project Specification and Design Revised.docx
+++ b/doc/Project Specification and Design Revised.docx
@@ -1431,12 +1431,879 @@
       <w:pPr>
         <w:rPr>
           <w:rFonts w:ascii="Times New Roman" w:hAnsi="Times New Roman" w:cs="Times New Roman"/>
-          <w:sz w:val="24"/>
-          <w:szCs w:val="24"/>
+          <w:noProof/>
+          <w:sz w:val="24"/>
+          <w:szCs w:val="24"/>
+        </w:rPr>
+      </w:pPr>
+    </w:p>
+    <w:p>
+      <w:pPr>
+        <w:rPr>
+          <w:rFonts w:ascii="Times New Roman" w:hAnsi="Times New Roman" w:cs="Times New Roman"/>
+          <w:sz w:val="24"/>
+          <w:szCs w:val="24"/>
+        </w:rPr>
+      </w:pPr>
+      <w:r>
+        <w:rPr>
+          <w:rFonts w:ascii="Times New Roman" w:hAnsi="Times New Roman" w:cs="Times New Roman"/>
+          <w:noProof/>
+          <w:sz w:val="24"/>
+          <w:szCs w:val="24"/>
+        </w:rPr>
+        <mc:AlternateContent>
+          <mc:Choice Requires="wps">
+            <w:drawing>
+              <wp:anchor distT="0" distB="0" distL="114300" distR="114300" simplePos="0" relativeHeight="251664384" behindDoc="0" locked="0" layoutInCell="1" allowOverlap="1" wp14:anchorId="33782318" wp14:editId="7F685ACC">
+                <wp:simplePos x="0" y="0"/>
+                <wp:positionH relativeFrom="column">
+                  <wp:posOffset>4219575</wp:posOffset>
+                </wp:positionH>
+                <wp:positionV relativeFrom="paragraph">
+                  <wp:posOffset>3767455</wp:posOffset>
+                </wp:positionV>
+                <wp:extent cx="285750" cy="295275"/>
+                <wp:effectExtent l="0" t="0" r="19050" b="28575"/>
+                <wp:wrapNone/>
+                <wp:docPr id="7" name="Text Box 7"/>
+                <wp:cNvGraphicFramePr/>
+                <a:graphic xmlns:a="http://schemas.openxmlformats.org/drawingml/2006/main">
+                  <a:graphicData uri="http://schemas.microsoft.com/office/word/2010/wordprocessingShape">
+                    <wps:wsp>
+                      <wps:cNvSpPr txBox="1"/>
+                      <wps:spPr>
+                        <a:xfrm>
+                          <a:off x="0" y="0"/>
+                          <a:ext cx="285750" cy="295275"/>
+                        </a:xfrm>
+                        <a:prstGeom prst="rect">
+                          <a:avLst/>
+                        </a:prstGeom>
+                        <a:noFill/>
+                        <a:ln w="6350">
+                          <a:solidFill>
+                            <a:schemeClr val="bg1"/>
+                          </a:solidFill>
+                        </a:ln>
+                      </wps:spPr>
+                      <wps:txbx>
+                        <w:txbxContent>
+                          <w:p>
+                            <w:r>
+                              <w:t>1</w:t>
+                            </w:r>
+                          </w:p>
+                        </w:txbxContent>
+                      </wps:txbx>
+                      <wps:bodyPr rot="0" spcFirstLastPara="0" vertOverflow="overflow" horzOverflow="overflow" vert="horz" wrap="square" lIns="91440" tIns="45720" rIns="91440" bIns="45720" numCol="1" spcCol="0" rtlCol="0" fromWordArt="0" anchor="t" anchorCtr="0" forceAA="0" compatLnSpc="1">
+                        <a:prstTxWarp prst="textNoShape">
+                          <a:avLst/>
+                        </a:prstTxWarp>
+                        <a:noAutofit/>
+                      </wps:bodyPr>
+                    </wps:wsp>
+                  </a:graphicData>
+                </a:graphic>
+                <wp14:sizeRelV relativeFrom="margin">
+                  <wp14:pctHeight>0</wp14:pctHeight>
+                </wp14:sizeRelV>
+              </wp:anchor>
+            </w:drawing>
+          </mc:Choice>
+          <mc:Fallback>
+            <w:pict>
+              <v:shapetype w14:anchorId="33782318" id="_x0000_t202" coordsize="21600,21600" o:spt="202" path="m,l,21600r21600,l21600,xe">
+                <v:stroke joinstyle="miter"/>
+                <v:path gradientshapeok="t" o:connecttype="rect"/>
+              </v:shapetype>
+              <v:shape id="Text Box 7" o:spid="_x0000_s1026" type="#_x0000_t202" style="position:absolute;margin-left:332.25pt;margin-top:296.65pt;width:22.5pt;height:23.25pt;z-index:251664384;visibility:visible;mso-wrap-style:square;mso-height-percent:0;mso-wrap-distance-left:9pt;mso-wrap-distance-top:0;mso-wrap-distance-right:9pt;mso-wrap-distance-bottom:0;mso-position-horizontal:absolute;mso-position-horizontal-relative:text;mso-position-vertical:absolute;mso-position-vertical-relative:text;mso-height-percent:0;mso-height-relative:margin;v-text-anchor:top" o:gfxdata="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" filled="f" strokecolor="white [3212]" strokeweight=".5pt">
+                <v:textbox>
+                  <w:txbxContent>
+                    <w:p>
+                      <w:r>
+                        <w:t>1</w:t>
+                      </w:r>
+                    </w:p>
+                  </w:txbxContent>
+                </v:textbox>
+              </v:shape>
+            </w:pict>
+          </mc:Fallback>
+        </mc:AlternateContent>
+      </w:r>
+      <w:r>
+        <w:rPr>
+          <w:rFonts w:ascii="Times New Roman" w:hAnsi="Times New Roman" w:cs="Times New Roman"/>
+          <w:noProof/>
+          <w:sz w:val="24"/>
+          <w:szCs w:val="24"/>
+        </w:rPr>
+        <mc:AlternateContent>
+          <mc:Choice Requires="wps">
+            <w:drawing>
+              <wp:anchor distT="0" distB="0" distL="114300" distR="114300" simplePos="0" relativeHeight="251662336" behindDoc="0" locked="0" layoutInCell="1" allowOverlap="1" wp14:anchorId="5201D79E" wp14:editId="3CD7F83C">
+                <wp:simplePos x="0" y="0"/>
+                <wp:positionH relativeFrom="column">
+                  <wp:posOffset>5324475</wp:posOffset>
+                </wp:positionH>
+                <wp:positionV relativeFrom="paragraph">
+                  <wp:posOffset>2757805</wp:posOffset>
+                </wp:positionV>
+                <wp:extent cx="285750" cy="295275"/>
+                <wp:effectExtent l="0" t="0" r="19050" b="28575"/>
+                <wp:wrapNone/>
+                <wp:docPr id="6" name="Text Box 6"/>
+                <wp:cNvGraphicFramePr/>
+                <a:graphic xmlns:a="http://schemas.openxmlformats.org/drawingml/2006/main">
+                  <a:graphicData uri="http://schemas.microsoft.com/office/word/2010/wordprocessingShape">
+                    <wps:wsp>
+                      <wps:cNvSpPr txBox="1"/>
+                      <wps:spPr>
+                        <a:xfrm>
+                          <a:off x="0" y="0"/>
+                          <a:ext cx="285750" cy="295275"/>
+                        </a:xfrm>
+                        <a:prstGeom prst="rect">
+                          <a:avLst/>
+                        </a:prstGeom>
+                        <a:noFill/>
+                        <a:ln w="6350">
+                          <a:solidFill>
+                            <a:schemeClr val="bg1"/>
+                          </a:solidFill>
+                        </a:ln>
+                      </wps:spPr>
+                      <wps:txbx>
+                        <w:txbxContent>
+                          <w:p>
+                            <w:r>
+                              <w:t>1</w:t>
+                            </w:r>
+                          </w:p>
+                        </w:txbxContent>
+                      </wps:txbx>
+                      <wps:bodyPr rot="0" spcFirstLastPara="0" vertOverflow="overflow" horzOverflow="overflow" vert="horz" wrap="square" lIns="91440" tIns="45720" rIns="91440" bIns="45720" numCol="1" spcCol="0" rtlCol="0" fromWordArt="0" anchor="t" anchorCtr="0" forceAA="0" compatLnSpc="1">
+                        <a:prstTxWarp prst="textNoShape">
+                          <a:avLst/>
+                        </a:prstTxWarp>
+                        <a:noAutofit/>
+                      </wps:bodyPr>
+                    </wps:wsp>
+                  </a:graphicData>
+                </a:graphic>
+                <wp14:sizeRelV relativeFrom="margin">
+                  <wp14:pctHeight>0</wp14:pctHeight>
+                </wp14:sizeRelV>
+              </wp:anchor>
+            </w:drawing>
+          </mc:Choice>
+          <mc:Fallback>
+            <w:pict>
+              <v:shape w14:anchorId="5201D79E" id="Text Box 6" o:spid="_x0000_s1027" type="#_x0000_t202" style="position:absolute;margin-left:419.25pt;margin-top:217.15pt;width:22.5pt;height:23.25pt;z-index:251662336;visibility:visible;mso-wrap-style:square;mso-height-percent:0;mso-wrap-distance-left:9pt;mso-wrap-distance-top:0;mso-wrap-distance-right:9pt;mso-wrap-distance-bottom:0;mso-position-horizontal:absolute;mso-position-horizontal-relative:text;mso-position-vertical:absolute;mso-position-vertical-relative:text;mso-height-percent:0;mso-height-relative:margin;v-text-anchor:top" o:gfxdata="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" filled="f" strokecolor="white [3212]" strokeweight=".5pt">
+                <v:textbox>
+                  <w:txbxContent>
+                    <w:p>
+                      <w:r>
+                        <w:t>1</w:t>
+                      </w:r>
+                    </w:p>
+                  </w:txbxContent>
+                </v:textbox>
+              </v:shape>
+            </w:pict>
+          </mc:Fallback>
+        </mc:AlternateContent>
+      </w:r>
+      <w:r>
+        <w:rPr>
+          <w:rFonts w:ascii="Times New Roman" w:hAnsi="Times New Roman" w:cs="Times New Roman"/>
+          <w:noProof/>
+          <w:sz w:val="24"/>
+          <w:szCs w:val="24"/>
+        </w:rPr>
+        <mc:AlternateContent>
+          <mc:Choice Requires="wps">
+            <w:drawing>
+              <wp:anchor distT="0" distB="0" distL="114300" distR="114300" simplePos="0" relativeHeight="251661312" behindDoc="0" locked="0" layoutInCell="1" allowOverlap="1" wp14:anchorId="6BC371ED" wp14:editId="3E5139B5">
+                <wp:simplePos x="0" y="0"/>
+                <wp:positionH relativeFrom="column">
+                  <wp:posOffset>3438525</wp:posOffset>
+                </wp:positionH>
+                <wp:positionV relativeFrom="paragraph">
+                  <wp:posOffset>1062355</wp:posOffset>
+                </wp:positionV>
+                <wp:extent cx="152400" cy="114300"/>
+                <wp:effectExtent l="19050" t="19050" r="19050" b="38100"/>
+                <wp:wrapNone/>
+                <wp:docPr id="5" name="Diamond 5"/>
+                <wp:cNvGraphicFramePr/>
+                <a:graphic xmlns:a="http://schemas.openxmlformats.org/drawingml/2006/main">
+                  <a:graphicData uri="http://schemas.microsoft.com/office/word/2010/wordprocessingShape">
+                    <wps:wsp>
+                      <wps:cNvSpPr/>
+                      <wps:spPr>
+                        <a:xfrm>
+                          <a:off x="0" y="0"/>
+                          <a:ext cx="152400" cy="114300"/>
+                        </a:xfrm>
+                        <a:prstGeom prst="diamond">
+                          <a:avLst/>
+                        </a:prstGeom>
+                        <a:ln>
+                          <a:solidFill>
+                            <a:schemeClr val="tx1"/>
+                          </a:solidFill>
+                        </a:ln>
+                      </wps:spPr>
+                      <wps:style>
+                        <a:lnRef idx="2">
+                          <a:schemeClr val="accent6"/>
+                        </a:lnRef>
+                        <a:fillRef idx="1">
+                          <a:schemeClr val="lt1"/>
+                        </a:fillRef>
+                        <a:effectRef idx="0">
+                          <a:schemeClr val="accent6"/>
+                        </a:effectRef>
+                        <a:fontRef idx="minor">
+                          <a:schemeClr val="dk1"/>
+                        </a:fontRef>
+                      </wps:style>
+                      <wps:bodyPr rot="0" spcFirstLastPara="0" vertOverflow="overflow" horzOverflow="overflow" vert="horz" wrap="square" lIns="91440" tIns="45720" rIns="91440" bIns="45720" numCol="1" spcCol="0" rtlCol="0" fromWordArt="0" anchor="ctr" anchorCtr="0" forceAA="0" compatLnSpc="1">
+                        <a:prstTxWarp prst="textNoShape">
+                          <a:avLst/>
+                        </a:prstTxWarp>
+                        <a:noAutofit/>
+                      </wps:bodyPr>
+                    </wps:wsp>
+                  </a:graphicData>
+                </a:graphic>
+                <wp14:sizeRelH relativeFrom="margin">
+                  <wp14:pctWidth>0</wp14:pctWidth>
+                </wp14:sizeRelH>
+                <wp14:sizeRelV relativeFrom="margin">
+                  <wp14:pctHeight>0</wp14:pctHeight>
+                </wp14:sizeRelV>
+              </wp:anchor>
+            </w:drawing>
+          </mc:Choice>
+          <mc:Fallback>
+            <w:pict>
+              <v:shapetype w14:anchorId="1DFC9292" id="_x0000_t4" coordsize="21600,21600" o:spt="4" path="m10800,l,10800,10800,21600,21600,10800xe">
+                <v:stroke joinstyle="miter"/>
+                <v:path gradientshapeok="t" o:connecttype="rect" textboxrect="5400,5400,16200,16200"/>
+              </v:shapetype>
+              <v:shape id="Diamond 5" o:spid="_x0000_s1026" type="#_x0000_t4" style="position:absolute;margin-left:270.75pt;margin-top:83.65pt;width:12pt;height:9pt;z-index:251661312;visibility:visible;mso-wrap-style:square;mso-width-percent:0;mso-height-percent:0;mso-wrap-distance-left:9pt;mso-wrap-distance-top:0;mso-wrap-distance-right:9pt;mso-wrap-distance-bottom:0;mso-position-horizontal:absolute;mso-position-horizontal-relative:text;mso-position-vertical:absolute;mso-position-vertical-relative:text;mso-width-percent:0;mso-height-percent:0;mso-width-relative:margin;mso-height-relative:margin;v-text-anchor:middle" o:gfxdata="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" fillcolor="white [3201]" strokecolor="black [3213]" strokeweight="1pt"/>
+            </w:pict>
+          </mc:Fallback>
+        </mc:AlternateContent>
+      </w:r>
+      <w:r>
+        <w:rPr>
+          <w:rFonts w:ascii="Times New Roman" w:hAnsi="Times New Roman" w:cs="Times New Roman"/>
+          <w:noProof/>
+          <w:sz w:val="24"/>
+          <w:szCs w:val="24"/>
+        </w:rPr>
+        <mc:AlternateContent>
+          <mc:Choice Requires="wps">
+            <w:drawing>
+              <wp:anchor distT="0" distB="0" distL="114300" distR="114300" simplePos="0" relativeHeight="251660288" behindDoc="0" locked="0" layoutInCell="1" allowOverlap="1" wp14:anchorId="563CD483" wp14:editId="5C7133F4">
+                <wp:simplePos x="0" y="0"/>
+                <wp:positionH relativeFrom="column">
+                  <wp:posOffset>1876425</wp:posOffset>
+                </wp:positionH>
+                <wp:positionV relativeFrom="paragraph">
+                  <wp:posOffset>843280</wp:posOffset>
+                </wp:positionV>
+                <wp:extent cx="1638300" cy="352425"/>
+                <wp:effectExtent l="0" t="0" r="19050" b="28575"/>
+                <wp:wrapNone/>
+                <wp:docPr id="4" name="Freeform 4"/>
+                <wp:cNvGraphicFramePr/>
+                <a:graphic xmlns:a="http://schemas.openxmlformats.org/drawingml/2006/main">
+                  <a:graphicData uri="http://schemas.microsoft.com/office/word/2010/wordprocessingShape">
+                    <wps:wsp>
+                      <wps:cNvSpPr/>
+                      <wps:spPr>
+                        <a:xfrm>
+                          <a:off x="0" y="0"/>
+                          <a:ext cx="1638300" cy="352425"/>
+                        </a:xfrm>
+                        <a:custGeom>
+                          <a:avLst/>
+                          <a:gdLst>
+                            <a:gd name="connsiteX0" fmla="*/ 0 w 1638300"/>
+                            <a:gd name="connsiteY0" fmla="*/ 57150 h 352425"/>
+                            <a:gd name="connsiteX1" fmla="*/ 0 w 1638300"/>
+                            <a:gd name="connsiteY1" fmla="*/ 57150 h 352425"/>
+                            <a:gd name="connsiteX2" fmla="*/ 247650 w 1638300"/>
+                            <a:gd name="connsiteY2" fmla="*/ 76200 h 352425"/>
+                            <a:gd name="connsiteX3" fmla="*/ 466725 w 1638300"/>
+                            <a:gd name="connsiteY3" fmla="*/ 85725 h 352425"/>
+                            <a:gd name="connsiteX4" fmla="*/ 952500 w 1638300"/>
+                            <a:gd name="connsiteY4" fmla="*/ 76200 h 352425"/>
+                            <a:gd name="connsiteX5" fmla="*/ 1076325 w 1638300"/>
+                            <a:gd name="connsiteY5" fmla="*/ 66675 h 352425"/>
+                            <a:gd name="connsiteX6" fmla="*/ 1362075 w 1638300"/>
+                            <a:gd name="connsiteY6" fmla="*/ 57150 h 352425"/>
+                            <a:gd name="connsiteX7" fmla="*/ 1476375 w 1638300"/>
+                            <a:gd name="connsiteY7" fmla="*/ 38100 h 352425"/>
+                            <a:gd name="connsiteX8" fmla="*/ 1504950 w 1638300"/>
+                            <a:gd name="connsiteY8" fmla="*/ 19050 h 352425"/>
+                            <a:gd name="connsiteX9" fmla="*/ 1562100 w 1638300"/>
+                            <a:gd name="connsiteY9" fmla="*/ 0 h 352425"/>
+                            <a:gd name="connsiteX10" fmla="*/ 1590675 w 1638300"/>
+                            <a:gd name="connsiteY10" fmla="*/ 9525 h 352425"/>
+                            <a:gd name="connsiteX11" fmla="*/ 1619250 w 1638300"/>
+                            <a:gd name="connsiteY11" fmla="*/ 66675 h 352425"/>
+                            <a:gd name="connsiteX12" fmla="*/ 1628775 w 1638300"/>
+                            <a:gd name="connsiteY12" fmla="*/ 76200 h 352425"/>
+                            <a:gd name="connsiteX13" fmla="*/ 1638300 w 1638300"/>
+                            <a:gd name="connsiteY13" fmla="*/ 352425 h 352425"/>
+                          </a:gdLst>
+                          <a:ahLst/>
+                          <a:cxnLst>
+                            <a:cxn ang="0">
+                              <a:pos x="connsiteX0" y="connsiteY0"/>
+                            </a:cxn>
+                            <a:cxn ang="0">
+                              <a:pos x="connsiteX1" y="connsiteY1"/>
+                            </a:cxn>
+                            <a:cxn ang="0">
+                              <a:pos x="connsiteX2" y="connsiteY2"/>
+                            </a:cxn>
+                            <a:cxn ang="0">
+                              <a:pos x="connsiteX3" y="connsiteY3"/>
+                            </a:cxn>
+                            <a:cxn ang="0">
+                              <a:pos x="connsiteX4" y="connsiteY4"/>
+                            </a:cxn>
+                            <a:cxn ang="0">
+                              <a:pos x="connsiteX5" y="connsiteY5"/>
+                            </a:cxn>
+                            <a:cxn ang="0">
+                              <a:pos x="connsiteX6" y="connsiteY6"/>
+                            </a:cxn>
+                            <a:cxn ang="0">
+                              <a:pos x="connsiteX7" y="connsiteY7"/>
+                            </a:cxn>
+                            <a:cxn ang="0">
+                              <a:pos x="connsiteX8" y="connsiteY8"/>
+                            </a:cxn>
+                            <a:cxn ang="0">
+                              <a:pos x="connsiteX9" y="connsiteY9"/>
+                            </a:cxn>
+                            <a:cxn ang="0">
+                              <a:pos x="connsiteX10" y="connsiteY10"/>
+                            </a:cxn>
+                            <a:cxn ang="0">
+                              <a:pos x="connsiteX11" y="connsiteY11"/>
+                            </a:cxn>
+                            <a:cxn ang="0">
+                              <a:pos x="connsiteX12" y="connsiteY12"/>
+                            </a:cxn>
+                            <a:cxn ang="0">
+                              <a:pos x="connsiteX13" y="connsiteY13"/>
+                            </a:cxn>
+                          </a:cxnLst>
+                          <a:rect l="l" t="t" r="r" b="b"/>
+                          <a:pathLst>
+                            <a:path w="1638300" h="352425">
+                              <a:moveTo>
+                                <a:pt x="0" y="57150"/>
+                              </a:moveTo>
+                              <a:lnTo>
+                                <a:pt x="0" y="57150"/>
+                              </a:lnTo>
+                              <a:cubicBezTo>
+                                <a:pt x="104393" y="66640"/>
+                                <a:pt x="135001" y="70271"/>
+                                <a:pt x="247650" y="76200"/>
+                              </a:cubicBezTo>
+                              <a:lnTo>
+                                <a:pt x="466725" y="85725"/>
+                              </a:lnTo>
+                              <a:lnTo>
+                                <a:pt x="952500" y="76200"/>
+                              </a:lnTo>
+                              <a:cubicBezTo>
+                                <a:pt x="993877" y="74907"/>
+                                <a:pt x="1034973" y="68598"/>
+                                <a:pt x="1076325" y="66675"/>
+                              </a:cubicBezTo>
+                              <a:cubicBezTo>
+                                <a:pt x="1171525" y="62247"/>
+                                <a:pt x="1266825" y="60325"/>
+                                <a:pt x="1362075" y="57150"/>
+                              </a:cubicBezTo>
+                              <a:cubicBezTo>
+                                <a:pt x="1371976" y="55736"/>
+                                <a:pt x="1459233" y="44528"/>
+                                <a:pt x="1476375" y="38100"/>
+                              </a:cubicBezTo>
+                              <a:cubicBezTo>
+                                <a:pt x="1487094" y="34080"/>
+                                <a:pt x="1494489" y="23699"/>
+                                <a:pt x="1504950" y="19050"/>
+                              </a:cubicBezTo>
+                              <a:cubicBezTo>
+                                <a:pt x="1523300" y="10895"/>
+                                <a:pt x="1562100" y="0"/>
+                                <a:pt x="1562100" y="0"/>
+                              </a:cubicBezTo>
+                              <a:cubicBezTo>
+                                <a:pt x="1571625" y="3175"/>
+                                <a:pt x="1582835" y="3253"/>
+                                <a:pt x="1590675" y="9525"/>
+                              </a:cubicBezTo>
+                              <a:cubicBezTo>
+                                <a:pt x="1613423" y="27723"/>
+                                <a:pt x="1607746" y="43668"/>
+                                <a:pt x="1619250" y="66675"/>
+                              </a:cubicBezTo>
+                              <a:cubicBezTo>
+                                <a:pt x="1621258" y="70691"/>
+                                <a:pt x="1625600" y="73025"/>
+                                <a:pt x="1628775" y="76200"/>
+                              </a:cubicBezTo>
+                              <a:lnTo>
+                                <a:pt x="1638300" y="352425"/>
+                              </a:lnTo>
+                            </a:path>
+                          </a:pathLst>
+                        </a:custGeom>
+                      </wps:spPr>
+                      <wps:style>
+                        <a:lnRef idx="1">
+                          <a:schemeClr val="dk1"/>
+                        </a:lnRef>
+                        <a:fillRef idx="0">
+                          <a:schemeClr val="dk1"/>
+                        </a:fillRef>
+                        <a:effectRef idx="0">
+                          <a:schemeClr val="dk1"/>
+                        </a:effectRef>
+                        <a:fontRef idx="minor">
+                          <a:schemeClr val="tx1"/>
+                        </a:fontRef>
+                      </wps:style>
+                      <wps:bodyPr rot="0" spcFirstLastPara="0" vertOverflow="overflow" horzOverflow="overflow" vert="horz" wrap="square" lIns="91440" tIns="45720" rIns="91440" bIns="45720" numCol="1" spcCol="0" rtlCol="0" fromWordArt="0" anchor="ctr" anchorCtr="0" forceAA="0" compatLnSpc="1">
+                        <a:prstTxWarp prst="textNoShape">
+                          <a:avLst/>
+                        </a:prstTxWarp>
+                        <a:noAutofit/>
+                      </wps:bodyPr>
+                    </wps:wsp>
+                  </a:graphicData>
+                </a:graphic>
+              </wp:anchor>
+            </w:drawing>
+          </mc:Choice>
+          <mc:Fallback>
+            <w:pict>
+              <v:shape w14:anchorId="1C727BFA" id="Freeform 4" o:spid="_x0000_s1026" style="position:absolute;margin-left:147.75pt;margin-top:66.4pt;width:129pt;height:27.75pt;z-index:251660288;visibility:visible;mso-wrap-style:square;mso-wrap-distance-left:9pt;mso-wrap-distance-top:0;mso-wrap-distance-right:9pt;mso-wrap-distance-bottom:0;mso-position-horizontal:absolute;mso-position-horizontal-relative:text;mso-position-vertical:absolute;mso-position-vertical-relative:text;v-text-anchor:middle" coordsize="1638300,352425" o:gfxdata="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" path="m,57150r,c104393,66640,135001,70271,247650,76200r219075,9525l952500,76200v41377,-1293,82473,-7602,123825,-9525c1171525,62247,1266825,60325,1362075,57150v9901,-1414,97158,-12622,114300,-19050c1487094,34080,1494489,23699,1504950,19050,1523300,10895,1562100,,1562100,v9525,3175,20735,3253,28575,9525c1613423,27723,1607746,43668,1619250,66675v2008,4016,6350,6350,9525,9525l1638300,352425e" filled="f" strokecolor="black [3200]" strokeweight=".5pt">
+                <v:stroke joinstyle="miter"/>
+                <v:path arrowok="t" o:connecttype="custom" o:connectlocs="0,57150;0,57150;247650,76200;466725,85725;952500,76200;1076325,66675;1362075,57150;1476375,38100;1504950,19050;1562100,0;1590675,9525;1619250,66675;1628775,76200;1638300,352425" o:connectangles="0,0,0,0,0,0,0,0,0,0,0,0,0,0"/>
+              </v:shape>
+            </w:pict>
+          </mc:Fallback>
+        </mc:AlternateContent>
+      </w:r>
+      <w:r>
+        <w:rPr>
+          <w:rFonts w:ascii="Times New Roman" w:hAnsi="Times New Roman" w:cs="Times New Roman"/>
+          <w:noProof/>
+          <w:sz w:val="24"/>
+          <w:szCs w:val="24"/>
+        </w:rPr>
+        <mc:AlternateContent>
+          <mc:Choice Requires="wps">
+            <w:drawing>
+              <wp:anchor distT="0" distB="0" distL="114300" distR="114300" simplePos="0" relativeHeight="251659264" behindDoc="0" locked="0" layoutInCell="1" allowOverlap="1" wp14:anchorId="53E481EB" wp14:editId="51580AF3">
+                <wp:simplePos x="0" y="0"/>
+                <wp:positionH relativeFrom="column">
+                  <wp:posOffset>819149</wp:posOffset>
+                </wp:positionH>
+                <wp:positionV relativeFrom="paragraph">
+                  <wp:posOffset>1300480</wp:posOffset>
+                </wp:positionV>
+                <wp:extent cx="1457325" cy="142875"/>
+                <wp:effectExtent l="0" t="0" r="9525" b="28575"/>
+                <wp:wrapNone/>
+                <wp:docPr id="2" name="Straight Connector 2"/>
+                <wp:cNvGraphicFramePr/>
+                <a:graphic xmlns:a="http://schemas.openxmlformats.org/drawingml/2006/main">
+                  <a:graphicData uri="http://schemas.microsoft.com/office/word/2010/wordprocessingShape">
+                    <wps:wsp>
+                      <wps:cNvCnPr/>
+                      <wps:spPr>
+                        <a:xfrm flipV="1">
+                          <a:off x="0" y="0"/>
+                          <a:ext cx="1457325" cy="142875"/>
+                        </a:xfrm>
+                        <a:prstGeom prst="line">
+                          <a:avLst/>
+                        </a:prstGeom>
+                        <a:ln w="9525" cap="flat" cmpd="sng" algn="ctr">
+                          <a:solidFill>
+                            <a:schemeClr val="dk1"/>
+                          </a:solidFill>
+                          <a:prstDash val="dash"/>
+                          <a:round/>
+                          <a:headEnd type="none" w="med" len="med"/>
+                          <a:tailEnd type="none" w="med" len="med"/>
+                        </a:ln>
+                      </wps:spPr>
+                      <wps:style>
+                        <a:lnRef idx="0">
+                          <a:scrgbClr r="0" g="0" b="0"/>
+                        </a:lnRef>
+                        <a:fillRef idx="0">
+                          <a:scrgbClr r="0" g="0" b="0"/>
+                        </a:fillRef>
+                        <a:effectRef idx="0">
+                          <a:scrgbClr r="0" g="0" b="0"/>
+                        </a:effectRef>
+                        <a:fontRef idx="minor">
+                          <a:schemeClr val="tx1"/>
+                        </a:fontRef>
+                      </wps:style>
+                      <wps:bodyPr/>
+                    </wps:wsp>
+                  </a:graphicData>
+                </a:graphic>
+              </wp:anchor>
+            </w:drawing>
+          </mc:Choice>
+          <mc:Fallback>
+            <w:pict>
+              <v:line w14:anchorId="41735FC8" id="Straight Connector 2" o:spid="_x0000_s1026" style="position:absolute;flip:y;z-index:251659264;visibility:visible;mso-wrap-style:square;mso-wrap-distance-left:9pt;mso-wrap-distance-top:0;mso-wrap-distance-right:9pt;mso-wrap-distance-bottom:0;mso-position-horizontal:absolute;mso-position-horizontal-relative:text;mso-position-vertical:absolute;mso-position-vertical-relative:text" from="64.5pt,102.4pt" to="179.25pt,113.65pt" o:gfxdata="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" strokecolor="black [3200]">
+                <v:stroke dashstyle="dash"/>
+              </v:line>
+            </w:pict>
+          </mc:Fallback>
+        </mc:AlternateContent>
+      </w:r>
+      <w:r>
+        <w:rPr>
+          <w:rFonts w:ascii="Times New Roman" w:hAnsi="Times New Roman" w:cs="Times New Roman"/>
+          <w:noProof/>
+          <w:sz w:val="24"/>
+          <w:szCs w:val="24"/>
+        </w:rPr>
+        <w:drawing>
+          <wp:inline distT="0" distB="0" distL="0" distR="0" wp14:anchorId="39EE2378" wp14:editId="65287105">
+            <wp:extent cx="5943600" cy="4838700"/>
+            <wp:effectExtent l="0" t="0" r="0" b="0"/>
+            <wp:docPr id="1" name="Picture 1"/>
+            <wp:cNvGraphicFramePr>
+              <a:graphicFrameLocks xmlns:a="http://schemas.openxmlformats.org/drawingml/2006/main" noChangeAspect="1"/>
+            </wp:cNvGraphicFramePr>
+            <a:graphic xmlns:a="http://schemas.openxmlformats.org/drawingml/2006/main">
+              <a:graphicData uri="http://schemas.openxmlformats.org/drawingml/2006/picture">
+                <pic:pic xmlns:pic="http://schemas.openxmlformats.org/drawingml/2006/picture">
+                  <pic:nvPicPr>
+                    <pic:cNvPr id="1" name="ClassDiagram.png"/>
+                    <pic:cNvPicPr/>
+                  </pic:nvPicPr>
+                  <pic:blipFill>
+                    <a:blip r:embed="rId5">
+                      <a:extLst>
+                        <a:ext uri="{28A0092B-C50C-407E-A947-70E740481C1C}">
+                          <a14:useLocalDpi xmlns:a14="http://schemas.microsoft.com/office/drawing/2010/main" val="0"/>
+                        </a:ext>
+                      </a:extLst>
+                    </a:blip>
+                    <a:stretch>
+                      <a:fillRect/>
+                    </a:stretch>
+                  </pic:blipFill>
+                  <pic:spPr>
+                    <a:xfrm>
+                      <a:off x="0" y="0"/>
+                      <a:ext cx="5943600" cy="4838700"/>
+                    </a:xfrm>
+                    <a:prstGeom prst="rect">
+                      <a:avLst/>
+                    </a:prstGeom>
+                  </pic:spPr>
+                </pic:pic>
+              </a:graphicData>
+            </a:graphic>
+          </wp:inline>
+        </w:drawing>
+      </w:r>
+    </w:p>
+    <w:p>
+      <w:pPr>
+        <w:rPr>
+          <w:rFonts w:ascii="Times New Roman" w:hAnsi="Times New Roman" w:cs="Times New Roman"/>
+          <w:b/>
+          <w:sz w:val="26"/>
+          <w:szCs w:val="26"/>
         </w:rPr>
       </w:pPr>
       <w:bookmarkStart w:id="0" w:name="_GoBack"/>
       <w:bookmarkEnd w:id="0"/>
+      <w:r>
+        <w:rPr>
+          <w:rFonts w:ascii="Times New Roman" w:hAnsi="Times New Roman" w:cs="Times New Roman"/>
+          <w:b/>
+          <w:sz w:val="26"/>
+          <w:szCs w:val="26"/>
+        </w:rPr>
+        <w:t>Domain Model Review Checklist</w:t>
+      </w:r>
+    </w:p>
+    <w:p>
+      <w:pPr>
+        <w:pStyle w:val="ListParagraph"/>
+        <w:numPr>
+          <w:ilvl w:val="0"/>
+          <w:numId w:val="22"/>
+        </w:numPr>
+        <w:spacing w:line="360" w:lineRule="auto"/>
+        <w:rPr>
+          <w:rFonts w:ascii="Times New Roman" w:hAnsi="Times New Roman" w:cs="Times New Roman"/>
+          <w:sz w:val="24"/>
+          <w:szCs w:val="24"/>
+        </w:rPr>
+      </w:pPr>
+      <w:r>
+        <w:rPr>
+          <w:rFonts w:ascii="Times New Roman" w:hAnsi="Times New Roman" w:cs="Times New Roman"/>
+          <w:sz w:val="24"/>
+          <w:szCs w:val="24"/>
+        </w:rPr>
+        <w:t xml:space="preserve">This design model contains the bulk of all significant classes </w:t>
+      </w:r>
+      <w:r>
+        <w:rPr>
+          <w:rFonts w:ascii="Times New Roman" w:hAnsi="Times New Roman" w:cs="Times New Roman"/>
+          <w:sz w:val="24"/>
+          <w:szCs w:val="24"/>
+        </w:rPr>
+        <w:t>that will be required for this system to work.</w:t>
+      </w:r>
+    </w:p>
+    <w:p>
+      <w:pPr>
+        <w:pStyle w:val="ListParagraph"/>
+        <w:numPr>
+          <w:ilvl w:val="0"/>
+          <w:numId w:val="22"/>
+        </w:numPr>
+        <w:spacing w:line="360" w:lineRule="auto"/>
+        <w:rPr>
+          <w:rFonts w:ascii="Times New Roman" w:hAnsi="Times New Roman" w:cs="Times New Roman"/>
+          <w:sz w:val="24"/>
+          <w:szCs w:val="24"/>
+        </w:rPr>
+      </w:pPr>
+      <w:r>
+        <w:rPr>
+          <w:rFonts w:ascii="Times New Roman" w:hAnsi="Times New Roman" w:cs="Times New Roman"/>
+          <w:sz w:val="24"/>
+          <w:szCs w:val="24"/>
+        </w:rPr>
+        <w:t>This model design does show important relationships where they exist.</w:t>
+      </w:r>
+    </w:p>
+    <w:p>
+      <w:pPr>
+        <w:pStyle w:val="ListParagraph"/>
+        <w:numPr>
+          <w:ilvl w:val="0"/>
+          <w:numId w:val="22"/>
+        </w:numPr>
+        <w:spacing w:line="360" w:lineRule="auto"/>
+        <w:rPr>
+          <w:rFonts w:ascii="Times New Roman" w:hAnsi="Times New Roman" w:cs="Times New Roman"/>
+          <w:sz w:val="24"/>
+          <w:szCs w:val="24"/>
+        </w:rPr>
+      </w:pPr>
+      <w:r>
+        <w:rPr>
+          <w:rFonts w:ascii="Times New Roman" w:hAnsi="Times New Roman" w:cs="Times New Roman"/>
+          <w:sz w:val="24"/>
+          <w:szCs w:val="24"/>
+        </w:rPr>
+        <w:t>These models are designed similar to real-world concepts, and accurately reflect relationships these real world items would have.</w:t>
+      </w:r>
+    </w:p>
+    <w:p>
+      <w:pPr>
+        <w:pStyle w:val="ListParagraph"/>
+        <w:numPr>
+          <w:ilvl w:val="0"/>
+          <w:numId w:val="22"/>
+        </w:numPr>
+        <w:spacing w:line="360" w:lineRule="auto"/>
+        <w:rPr>
+          <w:rFonts w:ascii="Times New Roman" w:hAnsi="Times New Roman" w:cs="Times New Roman"/>
+          <w:sz w:val="24"/>
+          <w:szCs w:val="24"/>
+        </w:rPr>
+      </w:pPr>
+      <w:r>
+        <w:rPr>
+          <w:rFonts w:ascii="Times New Roman" w:hAnsi="Times New Roman" w:cs="Times New Roman"/>
+          <w:sz w:val="24"/>
+          <w:szCs w:val="24"/>
+        </w:rPr>
+        <w:t>This model shows multiplicity constraints, such as the registries of which we only need one instance.</w:t>
+      </w:r>
+    </w:p>
+    <w:p>
+      <w:pPr>
+        <w:pStyle w:val="ListParagraph"/>
+        <w:numPr>
+          <w:ilvl w:val="0"/>
+          <w:numId w:val="22"/>
+        </w:numPr>
+        <w:spacing w:line="360" w:lineRule="auto"/>
+        <w:rPr>
+          <w:rFonts w:ascii="Times New Roman" w:hAnsi="Times New Roman" w:cs="Times New Roman"/>
+          <w:sz w:val="24"/>
+          <w:szCs w:val="24"/>
+        </w:rPr>
+      </w:pPr>
+      <w:r>
+        <w:rPr>
+          <w:rFonts w:ascii="Times New Roman" w:hAnsi="Times New Roman" w:cs="Times New Roman"/>
+          <w:sz w:val="24"/>
+          <w:szCs w:val="24"/>
+        </w:rPr>
+        <w:lastRenderedPageBreak/>
+        <w:t xml:space="preserve">The classes shown are all enumerated/abstract classes intended to show relationships, </w:t>
+      </w:r>
+      <w:r>
+        <w:rPr>
+          <w:rFonts w:ascii="Times New Roman" w:hAnsi="Times New Roman" w:cs="Times New Roman"/>
+          <w:sz w:val="24"/>
+          <w:szCs w:val="24"/>
+        </w:rPr>
+        <w:t>without showing the particular implementations thereof.</w:t>
+      </w:r>
+    </w:p>
+    <w:p>
+      <w:pPr>
+        <w:pStyle w:val="ListParagraph"/>
+        <w:numPr>
+          <w:ilvl w:val="0"/>
+          <w:numId w:val="22"/>
+        </w:numPr>
+        <w:spacing w:line="360" w:lineRule="auto"/>
+        <w:rPr>
+          <w:rFonts w:ascii="Times New Roman" w:hAnsi="Times New Roman" w:cs="Times New Roman"/>
+          <w:sz w:val="24"/>
+          <w:szCs w:val="24"/>
+        </w:rPr>
+      </w:pPr>
+      <w:r>
+        <w:rPr>
+          <w:rFonts w:ascii="Times New Roman" w:hAnsi="Times New Roman" w:cs="Times New Roman"/>
+          <w:sz w:val="24"/>
+          <w:szCs w:val="24"/>
+        </w:rPr>
+        <w:t>All classes show the important and relevant attributes that are necessary for that class to function properly within the application context.</w:t>
+      </w:r>
+    </w:p>
+    <w:p>
+      <w:pPr>
+        <w:pStyle w:val="ListParagraph"/>
+        <w:numPr>
+          <w:ilvl w:val="0"/>
+          <w:numId w:val="22"/>
+        </w:numPr>
+        <w:spacing w:line="360" w:lineRule="auto"/>
+        <w:rPr>
+          <w:rFonts w:ascii="Times New Roman" w:hAnsi="Times New Roman" w:cs="Times New Roman"/>
+          <w:sz w:val="24"/>
+          <w:szCs w:val="24"/>
+        </w:rPr>
+      </w:pPr>
+      <w:r>
+        <w:rPr>
+          <w:rFonts w:ascii="Times New Roman" w:hAnsi="Times New Roman" w:cs="Times New Roman"/>
+          <w:sz w:val="24"/>
+          <w:szCs w:val="24"/>
+        </w:rPr>
+        <w:t>The class naming and attributes are simple</w:t>
+      </w:r>
+      <w:r>
+        <w:rPr>
+          <w:rFonts w:ascii="Times New Roman" w:hAnsi="Times New Roman" w:cs="Times New Roman"/>
+          <w:sz w:val="24"/>
+          <w:szCs w:val="24"/>
+        </w:rPr>
+        <w:t xml:space="preserve"> </w:t>
+      </w:r>
+      <w:r>
+        <w:rPr>
+          <w:rFonts w:ascii="Times New Roman" w:hAnsi="Times New Roman" w:cs="Times New Roman"/>
+          <w:sz w:val="24"/>
+          <w:szCs w:val="24"/>
+        </w:rPr>
+        <w:t>and clear to understand.</w:t>
+      </w:r>
+    </w:p>
+    <w:p>
+      <w:pPr>
+        <w:pStyle w:val="ListParagraph"/>
+        <w:numPr>
+          <w:ilvl w:val="0"/>
+          <w:numId w:val="22"/>
+        </w:numPr>
+        <w:spacing w:line="360" w:lineRule="auto"/>
+        <w:rPr>
+          <w:rFonts w:ascii="Times New Roman" w:hAnsi="Times New Roman" w:cs="Times New Roman"/>
+          <w:sz w:val="24"/>
+          <w:szCs w:val="24"/>
+        </w:rPr>
+      </w:pPr>
+      <w:r>
+        <w:rPr>
+          <w:rFonts w:ascii="Times New Roman" w:hAnsi="Times New Roman" w:cs="Times New Roman"/>
+          <w:sz w:val="24"/>
+          <w:szCs w:val="24"/>
+        </w:rPr>
+        <w:t>The classes aren’t used as attributes types. Instead, a composite part relationship is indicated between them.</w:t>
+      </w:r>
+    </w:p>
+    <w:p>
+      <w:pPr>
+        <w:pStyle w:val="ListParagraph"/>
+        <w:numPr>
+          <w:ilvl w:val="0"/>
+          <w:numId w:val="22"/>
+        </w:numPr>
+        <w:spacing w:line="360" w:lineRule="auto"/>
+        <w:rPr>
+          <w:rFonts w:ascii="Times New Roman" w:hAnsi="Times New Roman" w:cs="Times New Roman"/>
+          <w:sz w:val="24"/>
+          <w:szCs w:val="24"/>
+        </w:rPr>
+      </w:pPr>
+      <w:r>
+        <w:rPr>
+          <w:rFonts w:ascii="Times New Roman" w:hAnsi="Times New Roman" w:cs="Times New Roman"/>
+          <w:sz w:val="24"/>
+          <w:szCs w:val="24"/>
+        </w:rPr>
+        <w:t xml:space="preserve">Classes do show operations, since the designs were ported straight from the Java classes. </w:t>
+      </w:r>
+      <w:r>
+        <w:rPr>
+          <w:rFonts w:ascii="Times New Roman" w:hAnsi="Times New Roman" w:cs="Times New Roman"/>
+          <w:sz w:val="24"/>
+          <w:szCs w:val="24"/>
+        </w:rPr>
+        <w:t>However, due the accelerated schedule of this project, this can be accepted.</w:t>
+      </w:r>
     </w:p>
     <w:sectPr>
       <w:pgSz w:w="12240" w:h="15840"/>
@@ -1825,6 +2692,92 @@
     </w:lvl>
   </w:abstractNum>
   <w:abstractNum w:abstractNumId="4" w15:restartNumberingAfterBreak="0">
+    <w:nsid w:val="21E20092"/>
+    <w:multiLevelType w:val="hybridMultilevel"/>
+    <w:tmpl w:val="21AAE290"/>
+    <w:lvl w:ilvl="0" w:tplc="0409000F">
+      <w:start w:val="1"/>
+      <w:numFmt w:val="decimal"/>
+      <w:lvlText w:val="%1."/>
+      <w:lvlJc w:val="left"/>
+      <w:pPr>
+        <w:ind w:left="720" w:hanging="360"/>
+      </w:pPr>
+    </w:lvl>
+    <w:lvl w:ilvl="1" w:tplc="04090019" w:tentative="1">
+      <w:start w:val="1"/>
+      <w:numFmt w:val="lowerLetter"/>
+      <w:lvlText w:val="%2."/>
+      <w:lvlJc w:val="left"/>
+      <w:pPr>
+        <w:ind w:left="1440" w:hanging="360"/>
+      </w:pPr>
+    </w:lvl>
+    <w:lvl w:ilvl="2" w:tplc="0409001B" w:tentative="1">
+      <w:start w:val="1"/>
+      <w:numFmt w:val="lowerRoman"/>
+      <w:lvlText w:val="%3."/>
+      <w:lvlJc w:val="right"/>
+      <w:pPr>
+        <w:ind w:left="2160" w:hanging="180"/>
+      </w:pPr>
+    </w:lvl>
+    <w:lvl w:ilvl="3" w:tplc="0409000F" w:tentative="1">
+      <w:start w:val="1"/>
+      <w:numFmt w:val="decimal"/>
+      <w:lvlText w:val="%4."/>
+      <w:lvlJc w:val="left"/>
+      <w:pPr>
+        <w:ind w:left="2880" w:hanging="360"/>
+      </w:pPr>
+    </w:lvl>
+    <w:lvl w:ilvl="4" w:tplc="04090019" w:tentative="1">
+      <w:start w:val="1"/>
+      <w:numFmt w:val="lowerLetter"/>
+      <w:lvlText w:val="%5."/>
+      <w:lvlJc w:val="left"/>
+      <w:pPr>
+        <w:ind w:left="3600" w:hanging="360"/>
+      </w:pPr>
+    </w:lvl>
+    <w:lvl w:ilvl="5" w:tplc="0409001B" w:tentative="1">
+      <w:start w:val="1"/>
+      <w:numFmt w:val="lowerRoman"/>
+      <w:lvlText w:val="%6."/>
+      <w:lvlJc w:val="right"/>
+      <w:pPr>
+        <w:ind w:left="4320" w:hanging="180"/>
+      </w:pPr>
+    </w:lvl>
+    <w:lvl w:ilvl="6" w:tplc="0409000F" w:tentative="1">
+      <w:start w:val="1"/>
+      <w:numFmt w:val="decimal"/>
+      <w:lvlText w:val="%7."/>
+      <w:lvlJc w:val="left"/>
+      <w:pPr>
+        <w:ind w:left="5040" w:hanging="360"/>
+      </w:pPr>
+    </w:lvl>
+    <w:lvl w:ilvl="7" w:tplc="04090019" w:tentative="1">
+      <w:start w:val="1"/>
+      <w:numFmt w:val="lowerLetter"/>
+      <w:lvlText w:val="%8."/>
+      <w:lvlJc w:val="left"/>
+      <w:pPr>
+        <w:ind w:left="5760" w:hanging="360"/>
+      </w:pPr>
+    </w:lvl>
+    <w:lvl w:ilvl="8" w:tplc="0409001B" w:tentative="1">
+      <w:start w:val="1"/>
+      <w:numFmt w:val="lowerRoman"/>
+      <w:lvlText w:val="%9."/>
+      <w:lvlJc w:val="right"/>
+      <w:pPr>
+        <w:ind w:left="6480" w:hanging="180"/>
+      </w:pPr>
+    </w:lvl>
+  </w:abstractNum>
+  <w:abstractNum w:abstractNumId="5" w15:restartNumberingAfterBreak="0">
     <w:nsid w:val="24EF19D0"/>
     <w:multiLevelType w:val="hybridMultilevel"/>
     <w:tmpl w:val="02364FFE"/>
@@ -1910,7 +2863,7 @@
       </w:pPr>
     </w:lvl>
   </w:abstractNum>
-  <w:abstractNum w:abstractNumId="5" w15:restartNumberingAfterBreak="0">
+  <w:abstractNum w:abstractNumId="6" w15:restartNumberingAfterBreak="0">
     <w:nsid w:val="27AB182A"/>
     <w:multiLevelType w:val="hybridMultilevel"/>
     <w:tmpl w:val="4F48F8AC"/>
@@ -1996,7 +2949,7 @@
       </w:pPr>
     </w:lvl>
   </w:abstractNum>
-  <w:abstractNum w:abstractNumId="6" w15:restartNumberingAfterBreak="0">
+  <w:abstractNum w:abstractNumId="7" w15:restartNumberingAfterBreak="0">
     <w:nsid w:val="28B56A56"/>
     <w:multiLevelType w:val="hybridMultilevel"/>
     <w:tmpl w:val="5C5EDCBA"/>
@@ -2082,7 +3035,7 @@
       </w:pPr>
     </w:lvl>
   </w:abstractNum>
-  <w:abstractNum w:abstractNumId="7" w15:restartNumberingAfterBreak="0">
+  <w:abstractNum w:abstractNumId="8" w15:restartNumberingAfterBreak="0">
     <w:nsid w:val="332C5D2A"/>
     <w:multiLevelType w:val="hybridMultilevel"/>
     <w:tmpl w:val="AB40307A"/>
@@ -2168,7 +3121,7 @@
       </w:pPr>
     </w:lvl>
   </w:abstractNum>
-  <w:abstractNum w:abstractNumId="8" w15:restartNumberingAfterBreak="0">
+  <w:abstractNum w:abstractNumId="9" w15:restartNumberingAfterBreak="0">
     <w:nsid w:val="36A04B53"/>
     <w:multiLevelType w:val="hybridMultilevel"/>
     <w:tmpl w:val="D958B494"/>
@@ -2281,7 +3234,7 @@
       </w:rPr>
     </w:lvl>
   </w:abstractNum>
-  <w:abstractNum w:abstractNumId="9" w15:restartNumberingAfterBreak="0">
+  <w:abstractNum w:abstractNumId="10" w15:restartNumberingAfterBreak="0">
     <w:nsid w:val="371F4F11"/>
     <w:multiLevelType w:val="hybridMultilevel"/>
     <w:tmpl w:val="E93C2AC4"/>
@@ -2367,7 +3320,7 @@
       </w:pPr>
     </w:lvl>
   </w:abstractNum>
-  <w:abstractNum w:abstractNumId="10" w15:restartNumberingAfterBreak="0">
+  <w:abstractNum w:abstractNumId="11" w15:restartNumberingAfterBreak="0">
     <w:nsid w:val="41FA631D"/>
     <w:multiLevelType w:val="hybridMultilevel"/>
     <w:tmpl w:val="DACE8AF6"/>
@@ -2456,7 +3409,7 @@
       </w:pPr>
     </w:lvl>
   </w:abstractNum>
-  <w:abstractNum w:abstractNumId="11" w15:restartNumberingAfterBreak="0">
+  <w:abstractNum w:abstractNumId="12" w15:restartNumberingAfterBreak="0">
     <w:nsid w:val="4E0E41B9"/>
     <w:multiLevelType w:val="hybridMultilevel"/>
     <w:tmpl w:val="197400C2"/>
@@ -2542,7 +3495,7 @@
       </w:pPr>
     </w:lvl>
   </w:abstractNum>
-  <w:abstractNum w:abstractNumId="12" w15:restartNumberingAfterBreak="0">
+  <w:abstractNum w:abstractNumId="13" w15:restartNumberingAfterBreak="0">
     <w:nsid w:val="4F2220A1"/>
     <w:multiLevelType w:val="hybridMultilevel"/>
     <w:tmpl w:val="0BF29CB0"/>
@@ -2631,7 +3584,7 @@
       </w:pPr>
     </w:lvl>
   </w:abstractNum>
-  <w:abstractNum w:abstractNumId="13" w15:restartNumberingAfterBreak="0">
+  <w:abstractNum w:abstractNumId="14" w15:restartNumberingAfterBreak="0">
     <w:nsid w:val="556C490D"/>
     <w:multiLevelType w:val="hybridMultilevel"/>
     <w:tmpl w:val="7166DE68"/>
@@ -2717,7 +3670,7 @@
       </w:pPr>
     </w:lvl>
   </w:abstractNum>
-  <w:abstractNum w:abstractNumId="14" w15:restartNumberingAfterBreak="0">
+  <w:abstractNum w:abstractNumId="15" w15:restartNumberingAfterBreak="0">
     <w:nsid w:val="596700FB"/>
     <w:multiLevelType w:val="hybridMultilevel"/>
     <w:tmpl w:val="89481ADC"/>
@@ -2803,7 +3756,7 @@
       </w:pPr>
     </w:lvl>
   </w:abstractNum>
-  <w:abstractNum w:abstractNumId="15" w15:restartNumberingAfterBreak="0">
+  <w:abstractNum w:abstractNumId="16" w15:restartNumberingAfterBreak="0">
     <w:nsid w:val="5AA70731"/>
     <w:multiLevelType w:val="hybridMultilevel"/>
     <w:tmpl w:val="77EAD4F0"/>
@@ -2892,7 +3845,93 @@
       </w:pPr>
     </w:lvl>
   </w:abstractNum>
-  <w:abstractNum w:abstractNumId="16" w15:restartNumberingAfterBreak="0">
+  <w:abstractNum w:abstractNumId="17" w15:restartNumberingAfterBreak="0">
+    <w:nsid w:val="621A385A"/>
+    <w:multiLevelType w:val="hybridMultilevel"/>
+    <w:tmpl w:val="2904E876"/>
+    <w:lvl w:ilvl="0" w:tplc="0409000F">
+      <w:start w:val="1"/>
+      <w:numFmt w:val="decimal"/>
+      <w:lvlText w:val="%1."/>
+      <w:lvlJc w:val="left"/>
+      <w:pPr>
+        <w:ind w:left="720" w:hanging="360"/>
+      </w:pPr>
+    </w:lvl>
+    <w:lvl w:ilvl="1" w:tplc="04090019" w:tentative="1">
+      <w:start w:val="1"/>
+      <w:numFmt w:val="lowerLetter"/>
+      <w:lvlText w:val="%2."/>
+      <w:lvlJc w:val="left"/>
+      <w:pPr>
+        <w:ind w:left="1440" w:hanging="360"/>
+      </w:pPr>
+    </w:lvl>
+    <w:lvl w:ilvl="2" w:tplc="0409001B" w:tentative="1">
+      <w:start w:val="1"/>
+      <w:numFmt w:val="lowerRoman"/>
+      <w:lvlText w:val="%3."/>
+      <w:lvlJc w:val="right"/>
+      <w:pPr>
+        <w:ind w:left="2160" w:hanging="180"/>
+      </w:pPr>
+    </w:lvl>
+    <w:lvl w:ilvl="3" w:tplc="0409000F" w:tentative="1">
+      <w:start w:val="1"/>
+      <w:numFmt w:val="decimal"/>
+      <w:lvlText w:val="%4."/>
+      <w:lvlJc w:val="left"/>
+      <w:pPr>
+        <w:ind w:left="2880" w:hanging="360"/>
+      </w:pPr>
+    </w:lvl>
+    <w:lvl w:ilvl="4" w:tplc="04090019" w:tentative="1">
+      <w:start w:val="1"/>
+      <w:numFmt w:val="lowerLetter"/>
+      <w:lvlText w:val="%5."/>
+      <w:lvlJc w:val="left"/>
+      <w:pPr>
+        <w:ind w:left="3600" w:hanging="360"/>
+      </w:pPr>
+    </w:lvl>
+    <w:lvl w:ilvl="5" w:tplc="0409001B" w:tentative="1">
+      <w:start w:val="1"/>
+      <w:numFmt w:val="lowerRoman"/>
+      <w:lvlText w:val="%6."/>
+      <w:lvlJc w:val="right"/>
+      <w:pPr>
+        <w:ind w:left="4320" w:hanging="180"/>
+      </w:pPr>
+    </w:lvl>
+    <w:lvl w:ilvl="6" w:tplc="0409000F" w:tentative="1">
+      <w:start w:val="1"/>
+      <w:numFmt w:val="decimal"/>
+      <w:lvlText w:val="%7."/>
+      <w:lvlJc w:val="left"/>
+      <w:pPr>
+        <w:ind w:left="5040" w:hanging="360"/>
+      </w:pPr>
+    </w:lvl>
+    <w:lvl w:ilvl="7" w:tplc="04090019" w:tentative="1">
+      <w:start w:val="1"/>
+      <w:numFmt w:val="lowerLetter"/>
+      <w:lvlText w:val="%8."/>
+      <w:lvlJc w:val="left"/>
+      <w:pPr>
+        <w:ind w:left="5760" w:hanging="360"/>
+      </w:pPr>
+    </w:lvl>
+    <w:lvl w:ilvl="8" w:tplc="0409001B" w:tentative="1">
+      <w:start w:val="1"/>
+      <w:numFmt w:val="lowerRoman"/>
+      <w:lvlText w:val="%9."/>
+      <w:lvlJc w:val="right"/>
+      <w:pPr>
+        <w:ind w:left="6480" w:hanging="180"/>
+      </w:pPr>
+    </w:lvl>
+  </w:abstractNum>
+  <w:abstractNum w:abstractNumId="18" w15:restartNumberingAfterBreak="0">
     <w:nsid w:val="6F986ED2"/>
     <w:multiLevelType w:val="hybridMultilevel"/>
     <w:tmpl w:val="6FB4E6B2"/>
@@ -2978,7 +4017,7 @@
       </w:pPr>
     </w:lvl>
   </w:abstractNum>
-  <w:abstractNum w:abstractNumId="17" w15:restartNumberingAfterBreak="0">
+  <w:abstractNum w:abstractNumId="19" w15:restartNumberingAfterBreak="0">
     <w:nsid w:val="76823BB4"/>
     <w:multiLevelType w:val="hybridMultilevel"/>
     <w:tmpl w:val="67F6E668"/>
@@ -3064,7 +4103,7 @@
       </w:pPr>
     </w:lvl>
   </w:abstractNum>
-  <w:abstractNum w:abstractNumId="18" w15:restartNumberingAfterBreak="0">
+  <w:abstractNum w:abstractNumId="20" w15:restartNumberingAfterBreak="0">
     <w:nsid w:val="7B425A68"/>
     <w:multiLevelType w:val="multilevel"/>
     <w:tmpl w:val="DE96CA62"/>
@@ -3186,58 +4225,58 @@
     </w:lvl>
   </w:abstractNum>
   <w:num w:numId="1">
-    <w:abstractNumId w:val="18"/>
+    <w:abstractNumId w:val="20"/>
   </w:num>
   <w:num w:numId="2">
+    <w:abstractNumId w:val="12"/>
+  </w:num>
+  <w:num w:numId="3">
+    <w:abstractNumId w:val="7"/>
+  </w:num>
+  <w:num w:numId="4">
     <w:abstractNumId w:val="11"/>
   </w:num>
-  <w:num w:numId="3">
-    <w:abstractNumId w:val="6"/>
-  </w:num>
-  <w:num w:numId="4">
-    <w:abstractNumId w:val="10"/>
-  </w:num>
   <w:num w:numId="5">
-    <w:abstractNumId w:val="14"/>
+    <w:abstractNumId w:val="15"/>
   </w:num>
   <w:num w:numId="6">
     <w:abstractNumId w:val="1"/>
   </w:num>
   <w:num w:numId="7">
-    <w:abstractNumId w:val="7"/>
+    <w:abstractNumId w:val="8"/>
   </w:num>
   <w:num w:numId="8">
-    <w:abstractNumId w:val="17"/>
+    <w:abstractNumId w:val="19"/>
   </w:num>
   <w:num w:numId="9">
     <w:abstractNumId w:val="2"/>
   </w:num>
   <w:num w:numId="10">
-    <w:abstractNumId w:val="16"/>
+    <w:abstractNumId w:val="18"/>
   </w:num>
   <w:num w:numId="11">
-    <w:abstractNumId w:val="13"/>
+    <w:abstractNumId w:val="14"/>
   </w:num>
   <w:num w:numId="12">
     <w:abstractNumId w:val="3"/>
   </w:num>
   <w:num w:numId="13">
-    <w:abstractNumId w:val="8"/>
+    <w:abstractNumId w:val="9"/>
   </w:num>
   <w:num w:numId="14">
-    <w:abstractNumId w:val="5"/>
+    <w:abstractNumId w:val="6"/>
   </w:num>
   <w:num w:numId="15">
-    <w:abstractNumId w:val="15"/>
+    <w:abstractNumId w:val="16"/>
   </w:num>
   <w:num w:numId="16">
     <w:abstractNumId w:val="0"/>
   </w:num>
   <w:num w:numId="17">
-    <w:abstractNumId w:val="4"/>
+    <w:abstractNumId w:val="5"/>
   </w:num>
   <w:num w:numId="18">
-    <w:abstractNumId w:val="4"/>
+    <w:abstractNumId w:val="5"/>
     <w:lvlOverride w:ilvl="0">
       <w:startOverride w:val="1"/>
     </w:lvlOverride>
@@ -3267,10 +4306,16 @@
     </w:lvlOverride>
   </w:num>
   <w:num w:numId="19">
-    <w:abstractNumId w:val="9"/>
+    <w:abstractNumId w:val="10"/>
   </w:num>
   <w:num w:numId="20">
-    <w:abstractNumId w:val="12"/>
+    <w:abstractNumId w:val="13"/>
+  </w:num>
+  <w:num w:numId="21">
+    <w:abstractNumId w:val="4"/>
+  </w:num>
+  <w:num w:numId="22">
+    <w:abstractNumId w:val="17"/>
   </w:num>
 </w:numbering>
 </file>

</xml_diff>